<commit_message>
Final Commit [Minor Edits]
GENERAL:
- Fixed a few grammatical errors in the PDF and .docx files
- Edited README.md to make the headers more readable

KNOWN BUGS:
- Webapp tries to rescale itself when the virtual keyboard on Android OS pops up, causing a visually unappealing rescaling of content.
- On a very small range of screen sizes / resolutions, the buttons on the Information Card appear outside of the card

TIME TAKEN: ~1.5 HOURS
TOTAL TIME TAKEN: 10 HOURS
</commit_message>
<xml_diff>
--- a/DuckTrackerOutline.docx
+++ b/DuckTrackerOutline.docx
@@ -19,25 +19,7 @@
           <w:b w:val="0"/>
           <w:color w:val="295BAA"/>
         </w:rPr>
-        <w:t xml:space="preserve">The Duck Tracker – </w:t>
-      </w:r>
-      <w:proofErr w:type="spellStart"/>
-      <w:r>
-        <w:rPr>
-          <w:rFonts w:ascii="Futura Medium" w:hAnsi="Futura Medium" w:cs="Futura Medium"/>
-          <w:b w:val="0"/>
-          <w:color w:val="295BAA"/>
-        </w:rPr>
-        <w:t>FreshWorks</w:t>
-      </w:r>
-      <w:proofErr w:type="spellEnd"/>
-      <w:r>
-        <w:rPr>
-          <w:rFonts w:ascii="Futura Medium" w:hAnsi="Futura Medium" w:cs="Futura Medium"/>
-          <w:b w:val="0"/>
-          <w:color w:val="295BAA"/>
-        </w:rPr>
-        <w:t xml:space="preserve"> Studio Selection Test</w:t>
+        <w:t>The Duck Tracker – FreshWorks Studio Selection Test</w:t>
       </w:r>
     </w:p>
     <w:p>
@@ -243,17 +225,8 @@
           <w:rFonts w:ascii="Avenir Next" w:hAnsi="Avenir Next" w:cs="Futura Medium"/>
           <w:color w:val="000000" w:themeColor="text1"/>
         </w:rPr>
-        <w:t xml:space="preserve">How many ducks were </w:t>
-      </w:r>
-      <w:proofErr w:type="gramStart"/>
-      <w:r>
-        <w:rPr>
-          <w:rFonts w:ascii="Avenir Next" w:hAnsi="Avenir Next" w:cs="Futura Medium"/>
-          <w:color w:val="000000" w:themeColor="text1"/>
-        </w:rPr>
-        <w:t>fed</w:t>
-      </w:r>
-      <w:proofErr w:type="gramEnd"/>
+        <w:t>How many ducks were fed</w:t>
+      </w:r>
     </w:p>
     <w:p>
       <w:pPr>
@@ -364,23 +337,7 @@
           <w:rFonts w:ascii="Avenir Next" w:hAnsi="Avenir Next" w:cs="Futura Medium"/>
           <w:color w:val="000000" w:themeColor="text1"/>
         </w:rPr>
-        <w:t xml:space="preserve">Since the </w:t>
-      </w:r>
-      <w:proofErr w:type="spellStart"/>
-      <w:r>
-        <w:rPr>
-          <w:rFonts w:ascii="Avenir Next" w:hAnsi="Avenir Next" w:cs="Futura Medium"/>
-          <w:color w:val="000000" w:themeColor="text1"/>
-        </w:rPr>
-        <w:t>crowdsourced</w:t>
-      </w:r>
-      <w:proofErr w:type="spellEnd"/>
-      <w:r>
-        <w:rPr>
-          <w:rFonts w:ascii="Avenir Next" w:hAnsi="Avenir Next" w:cs="Futura Medium"/>
-          <w:color w:val="000000" w:themeColor="text1"/>
-        </w:rPr>
-        <w:t xml:space="preserve"> data</w:t>
+        <w:t>Since the crowdsourced data</w:t>
       </w:r>
       <w:r>
         <w:rPr>
@@ -578,23 +535,7 @@
           <w:rFonts w:ascii="Avenir Next" w:hAnsi="Avenir Next" w:cs="Futura Medium"/>
           <w:color w:val="000000" w:themeColor="text1"/>
         </w:rPr>
-        <w:t xml:space="preserve">Since the data was being </w:t>
-      </w:r>
-      <w:proofErr w:type="spellStart"/>
-      <w:r>
-        <w:rPr>
-          <w:rFonts w:ascii="Avenir Next" w:hAnsi="Avenir Next" w:cs="Futura Medium"/>
-          <w:color w:val="000000" w:themeColor="text1"/>
-        </w:rPr>
-        <w:t>crowdsourced</w:t>
-      </w:r>
-      <w:proofErr w:type="spellEnd"/>
-      <w:r>
-        <w:rPr>
-          <w:rFonts w:ascii="Avenir Next" w:hAnsi="Avenir Next" w:cs="Futura Medium"/>
-          <w:color w:val="000000" w:themeColor="text1"/>
-        </w:rPr>
-        <w:t xml:space="preserve">, it was possible that some of the data that was submitted may be incorrect or invalid, which meant it was also important to include the option to delete entries. </w:t>
+        <w:t xml:space="preserve">Since the data was being crowdsourced, it was possible that some of the data that was submitted may be incorrect or invalid, which meant it was also important to include the option to delete entries. </w:t>
       </w:r>
       <w:r>
         <w:rPr>
@@ -687,30 +628,7 @@
           <w:rFonts w:ascii="Avenir Next" w:hAnsi="Avenir Next" w:cs="Futura Medium"/>
           <w:color w:val="000000" w:themeColor="text1"/>
         </w:rPr>
-        <w:t>The</w:t>
-      </w:r>
-      <w:r>
-        <w:rPr>
-          <w:rFonts w:ascii="Avenir Next" w:hAnsi="Avenir Next" w:cs="Futura Medium"/>
-          <w:color w:val="000000" w:themeColor="text1"/>
-        </w:rPr>
-        <w:t xml:space="preserve"> backend of the web application consisted of an SQL database, using the PostgreSQL database system. I chose PostgreSQL as my database of choice because it happens to be one of the most common SQL databases, as well as one frequently used at </w:t>
-      </w:r>
-      <w:proofErr w:type="spellStart"/>
-      <w:r>
-        <w:rPr>
-          <w:rFonts w:ascii="Avenir Next" w:hAnsi="Avenir Next" w:cs="Futura Medium"/>
-          <w:color w:val="000000" w:themeColor="text1"/>
-        </w:rPr>
-        <w:t>FreshWorks</w:t>
-      </w:r>
-      <w:proofErr w:type="spellEnd"/>
-      <w:r>
-        <w:rPr>
-          <w:rFonts w:ascii="Avenir Next" w:hAnsi="Avenir Next" w:cs="Futura Medium"/>
-          <w:color w:val="000000" w:themeColor="text1"/>
-        </w:rPr>
-        <w:t xml:space="preserve"> Studio. PostgreSQL was also already installed as an add-on on my personal server, and it had well documented PHP commands which made it the obvious choice. This was my first time creating and using an SQL database from scratch! </w:t>
+        <w:t xml:space="preserve">The backend of the web application consisted of an SQL database, using the PostgreSQL database system. I chose PostgreSQL as my database of choice because it happens to be one of the most common SQL databases, as well as one frequently used at FreshWorks Studio. PostgreSQL was also already installed as an add-on on my personal server, and it had well documented PHP commands which made it the obvious choice. This was my first time creating and using an SQL database from scratch! </w:t>
       </w:r>
     </w:p>
     <w:p>
@@ -869,7 +787,23 @@
           <w:rFonts w:ascii="Avenir Next" w:hAnsi="Avenir Next" w:cs="Futura Medium"/>
           <w:color w:val="000000" w:themeColor="text1"/>
         </w:rPr>
-        <w:t xml:space="preserve"> SQL queries to gather the information, and HTML to print out the data into a table. </w:t>
+        <w:t xml:space="preserve"> SQL queries to gather the information, and </w:t>
+      </w:r>
+      <w:r>
+        <w:rPr>
+          <w:rFonts w:ascii="Avenir Next" w:hAnsi="Avenir Next" w:cs="Futura Medium"/>
+          <w:color w:val="000000" w:themeColor="text1"/>
+        </w:rPr>
+        <w:t xml:space="preserve">used </w:t>
+      </w:r>
+      <w:bookmarkStart w:id="0" w:name="_GoBack"/>
+      <w:bookmarkEnd w:id="0"/>
+      <w:r>
+        <w:rPr>
+          <w:rFonts w:ascii="Avenir Next" w:hAnsi="Avenir Next" w:cs="Futura Medium"/>
+          <w:color w:val="000000" w:themeColor="text1"/>
+        </w:rPr>
+        <w:t xml:space="preserve">HTML to print out the data into a table. </w:t>
       </w:r>
       <w:r>
         <w:rPr>
@@ -942,28 +876,7 @@
           <w:color w:val="000000" w:themeColor="text1"/>
         </w:rPr>
         <w:lastRenderedPageBreak/>
-        <w:t>Frontend</w:t>
-      </w:r>
-      <w:r>
-        <w:rPr>
-          <w:rFonts w:cs="Futura Medium"/>
-          <w:color w:val="000000" w:themeColor="text1"/>
-        </w:rPr>
-        <w:t xml:space="preserve"> </w:t>
-      </w:r>
-      <w:r>
-        <w:rPr>
-          <w:rFonts w:cs="Futura Medium"/>
-          <w:color w:val="000000" w:themeColor="text1"/>
-        </w:rPr>
-        <w:t>(User Interface)</w:t>
-      </w:r>
-      <w:r>
-        <w:rPr>
-          <w:rFonts w:cs="Futura Medium"/>
-          <w:color w:val="000000" w:themeColor="text1"/>
-        </w:rPr>
-        <w:t xml:space="preserve"> </w:t>
+        <w:t xml:space="preserve">Frontend (User Interface) </w:t>
       </w:r>
     </w:p>
     <w:p>
@@ -1018,7 +931,6 @@
         </w:rPr>
         <w:t xml:space="preserve">All the styles and dynamic resizing were handled by CSS, using relative lengths like </w:t>
       </w:r>
-      <w:proofErr w:type="spellStart"/>
       <w:r>
         <w:rPr>
           <w:rFonts w:ascii="Avenir Next" w:hAnsi="Avenir Next" w:cs="Futura Medium"/>
@@ -1027,7 +939,6 @@
         </w:rPr>
         <w:t>vh</w:t>
       </w:r>
-      <w:proofErr w:type="spellEnd"/>
       <w:r>
         <w:rPr>
           <w:rFonts w:ascii="Avenir Next" w:hAnsi="Avenir Next" w:cs="Futura Medium"/>
@@ -1035,23 +946,13 @@
         </w:rPr>
         <w:t xml:space="preserve"> and </w:t>
       </w:r>
-      <w:proofErr w:type="spellStart"/>
       <w:r>
         <w:rPr>
           <w:rFonts w:ascii="Avenir Next" w:hAnsi="Avenir Next" w:cs="Futura Medium"/>
           <w:i/>
           <w:color w:val="000000" w:themeColor="text1"/>
         </w:rPr>
-        <w:t>vw</w:t>
-      </w:r>
-      <w:proofErr w:type="spellEnd"/>
-      <w:r>
-        <w:rPr>
-          <w:rFonts w:ascii="Avenir Next" w:hAnsi="Avenir Next" w:cs="Futura Medium"/>
-          <w:i/>
-          <w:color w:val="000000" w:themeColor="text1"/>
-        </w:rPr>
-        <w:t xml:space="preserve"> </w:t>
+        <w:t xml:space="preserve">vw </w:t>
       </w:r>
       <w:r>
         <w:rPr>
@@ -1649,23 +1550,21 @@
           </mc:Fallback>
         </mc:AlternateContent>
       </w:r>
-      <w:proofErr w:type="spellStart"/>
       <w:r>
         <w:rPr>
           <w:rFonts w:ascii="Avenir Next" w:hAnsi="Avenir Next" w:cs="Futura Medium"/>
           <w:b/>
           <w:color w:val="000000" w:themeColor="text1"/>
         </w:rPr>
-        <w:t>DuckTracker</w:t>
-      </w:r>
-      <w:proofErr w:type="spellEnd"/>
+        <w:t>DuckTracker Database</w:t>
+      </w:r>
       <w:r>
         <w:rPr>
           <w:rFonts w:ascii="Avenir Next" w:hAnsi="Avenir Next" w:cs="Futura Medium"/>
           <w:b/>
           <w:color w:val="000000" w:themeColor="text1"/>
         </w:rPr>
-        <w:t xml:space="preserve"> Database</w:t>
+        <w:tab/>
       </w:r>
       <w:r>
         <w:rPr>
@@ -1697,25 +1596,7 @@
           <w:b/>
           <w:color w:val="000000" w:themeColor="text1"/>
         </w:rPr>
-        <w:tab/>
-      </w:r>
-      <w:proofErr w:type="spellStart"/>
-      <w:r>
-        <w:rPr>
-          <w:rFonts w:ascii="Avenir Next" w:hAnsi="Avenir Next" w:cs="Futura Medium"/>
-          <w:b/>
-          <w:color w:val="000000" w:themeColor="text1"/>
-        </w:rPr>
-        <w:t>sondagar_ducktracker</w:t>
-      </w:r>
-      <w:proofErr w:type="spellEnd"/>
-      <w:r>
-        <w:rPr>
-          <w:rFonts w:ascii="Avenir Next" w:hAnsi="Avenir Next" w:cs="Futura Medium"/>
-          <w:b/>
-          <w:color w:val="000000" w:themeColor="text1"/>
-        </w:rPr>
-        <w:t xml:space="preserve"> Table</w:t>
+        <w:t>sondagar_ducktracker Table</w:t>
       </w:r>
     </w:p>
     <w:p>
@@ -2472,8 +2353,6 @@
         <w:lastRenderedPageBreak/>
         <w:t>Links</w:t>
       </w:r>
-      <w:bookmarkStart w:id="0" w:name="_GoBack"/>
-      <w:bookmarkEnd w:id="0"/>
     </w:p>
     <w:p>
       <w:pPr>
@@ -2651,23 +2530,7 @@
           <w:rFonts w:ascii="Avenir Next" w:hAnsi="Avenir Next" w:cs="Futura Medium"/>
           <w:color w:val="000000" w:themeColor="text1"/>
         </w:rPr>
-        <w:t xml:space="preserve">. I hope it was up to the </w:t>
-      </w:r>
-      <w:proofErr w:type="spellStart"/>
-      <w:r>
-        <w:rPr>
-          <w:rFonts w:ascii="Avenir Next" w:hAnsi="Avenir Next" w:cs="Futura Medium"/>
-          <w:color w:val="000000" w:themeColor="text1"/>
-        </w:rPr>
-        <w:t>FreshWorks</w:t>
-      </w:r>
-      <w:proofErr w:type="spellEnd"/>
-      <w:r>
-        <w:rPr>
-          <w:rFonts w:ascii="Avenir Next" w:hAnsi="Avenir Next" w:cs="Futura Medium"/>
-          <w:color w:val="000000" w:themeColor="text1"/>
-        </w:rPr>
-        <w:t xml:space="preserve"> standard, and I look forward to hearing from you soon!</w:t>
+        <w:t>. I hope it was up to the FreshWorks standard, and I look forward to hearing from you soon!</w:t>
       </w:r>
     </w:p>
     <w:sectPr>
@@ -2732,7 +2595,7 @@
           <w:rPr>
             <w:noProof/>
           </w:rPr>
-          <w:t>5</w:t>
+          <w:t>2</w:t>
         </w:r>
         <w:r>
           <w:fldChar w:fldCharType="end"/>
@@ -5073,768 +4936,6 @@
 </w:styles>
 </file>
 
-<file path=word/glossary/document.xml><?xml version="1.0" encoding="utf-8"?>
-<w:glossaryDocument xmlns:wpc="http://schemas.microsoft.com/office/word/2010/wordprocessingCanvas" xmlns:mo="http://schemas.microsoft.com/office/mac/office/2008/main" xmlns:mc="http://schemas.openxmlformats.org/markup-compatibility/2006" xmlns:mv="urn:schemas-microsoft-com:mac:vml" xmlns:o="urn:schemas-microsoft-com:office:office" xmlns:r="http://schemas.openxmlformats.org/officeDocument/2006/relationships" xmlns:m="http://schemas.openxmlformats.org/officeDocument/2006/math" xmlns:v="urn:schemas-microsoft-com:vml" xmlns:wp14="http://schemas.microsoft.com/office/word/2010/wordprocessingDrawing" xmlns:wp="http://schemas.openxmlformats.org/drawingml/2006/wordprocessingDrawing" xmlns:w10="urn:schemas-microsoft-com:office:word" xmlns:w="http://schemas.openxmlformats.org/wordprocessingml/2006/main" xmlns:w14="http://schemas.microsoft.com/office/word/2010/wordml" xmlns:w15="http://schemas.microsoft.com/office/word/2012/wordml" xmlns:wpg="http://schemas.microsoft.com/office/word/2010/wordprocessingGroup" xmlns:wpi="http://schemas.microsoft.com/office/word/2010/wordprocessingInk" xmlns:wne="http://schemas.microsoft.com/office/word/2006/wordml" xmlns:wps="http://schemas.microsoft.com/office/word/2010/wordprocessingShape" mc:Ignorable="w14 w15 wp14"/>
-</file>
-
-<file path=word/glossary/fontTable.xml><?xml version="1.0" encoding="utf-8"?>
-<w:fonts xmlns:mc="http://schemas.openxmlformats.org/markup-compatibility/2006" xmlns:r="http://schemas.openxmlformats.org/officeDocument/2006/relationships" xmlns:w="http://schemas.openxmlformats.org/wordprocessingml/2006/main" xmlns:w14="http://schemas.microsoft.com/office/word/2010/wordml" xmlns:w15="http://schemas.microsoft.com/office/word/2012/wordml" mc:Ignorable="w14 w15">
-  <w:font w:name="Symbol">
-    <w:panose1 w:val="00000000000000000000"/>
-    <w:charset w:val="02"/>
-    <w:family w:val="auto"/>
-    <w:pitch w:val="variable"/>
-    <w:sig w:usb0="00000000" w:usb1="10000000" w:usb2="00000000" w:usb3="00000000" w:csb0="80000000" w:csb1="00000000"/>
-  </w:font>
-  <w:font w:name="Times New Roman">
-    <w:panose1 w:val="02020603050405020304"/>
-    <w:charset w:val="00"/>
-    <w:family w:val="auto"/>
-    <w:pitch w:val="variable"/>
-    <w:sig w:usb0="E0002AEF" w:usb1="C0007841" w:usb2="00000009" w:usb3="00000000" w:csb0="000001FF" w:csb1="00000000"/>
-  </w:font>
-  <w:font w:name="Courier New">
-    <w:panose1 w:val="02070309020205020404"/>
-    <w:charset w:val="00"/>
-    <w:family w:val="auto"/>
-    <w:pitch w:val="variable"/>
-    <w:sig w:usb0="E0002AFF" w:usb1="C0007843" w:usb2="00000009" w:usb3="00000000" w:csb0="000001FF" w:csb1="00000000"/>
-  </w:font>
-  <w:font w:name="Wingdings">
-    <w:panose1 w:val="05000000000000000000"/>
-    <w:charset w:val="02"/>
-    <w:family w:val="auto"/>
-    <w:pitch w:val="variable"/>
-    <w:sig w:usb0="00000000" w:usb1="10000000" w:usb2="00000000" w:usb3="00000000" w:csb0="80000000" w:csb1="00000000"/>
-  </w:font>
-  <w:font w:name="Tahoma">
-    <w:panose1 w:val="020B0604030504040204"/>
-    <w:charset w:val="00"/>
-    <w:family w:val="auto"/>
-    <w:pitch w:val="variable"/>
-    <w:sig w:usb0="E1002AFF" w:usb1="C000605B" w:usb2="00000029" w:usb3="00000000" w:csb0="000101FF" w:csb1="00000000"/>
-  </w:font>
-  <w:font w:name="Futura Medium">
-    <w:panose1 w:val="020B0602020204020303"/>
-    <w:charset w:val="00"/>
-    <w:family w:val="auto"/>
-    <w:pitch w:val="variable"/>
-    <w:sig w:usb0="80000067" w:usb1="00000000" w:usb2="00000000" w:usb3="00000000" w:csb0="000001FB" w:csb1="00000000"/>
-  </w:font>
-  <w:font w:name="Avenir Next">
-    <w:panose1 w:val="020B0503020202020204"/>
-    <w:charset w:val="00"/>
-    <w:family w:val="auto"/>
-    <w:pitch w:val="variable"/>
-    <w:sig w:usb0="8000002F" w:usb1="5000204A" w:usb2="00000000" w:usb3="00000000" w:csb0="0000009B" w:csb1="00000000"/>
-  </w:font>
-  <w:font w:name="Avenir Next Medium">
-    <w:panose1 w:val="020B0603020202020204"/>
-    <w:charset w:val="00"/>
-    <w:family w:val="auto"/>
-    <w:pitch w:val="variable"/>
-    <w:sig w:usb0="8000002F" w:usb1="5000204A" w:usb2="00000000" w:usb3="00000000" w:csb0="0000009B" w:csb1="00000000"/>
-  </w:font>
-  <w:font w:name="Avenir Next Demi Bold">
-    <w:panose1 w:val="020B0703020202020204"/>
-    <w:charset w:val="00"/>
-    <w:family w:val="auto"/>
-    <w:pitch w:val="variable"/>
-    <w:sig w:usb0="8000002F" w:usb1="5000204A" w:usb2="00000000" w:usb3="00000000" w:csb0="0000009B" w:csb1="00000000"/>
-  </w:font>
-  <w:font w:name="Arial">
-    <w:panose1 w:val="020B0604020202020204"/>
-    <w:charset w:val="00"/>
-    <w:family w:val="auto"/>
-    <w:pitch w:val="variable"/>
-    <w:sig w:usb0="E0002AFF" w:usb1="C0007843" w:usb2="00000009" w:usb3="00000000" w:csb0="000001FF" w:csb1="00000000"/>
-  </w:font>
-  <w:font w:name="Calibri">
-    <w:panose1 w:val="020F0502020204030204"/>
-    <w:charset w:val="00"/>
-    <w:family w:val="auto"/>
-    <w:pitch w:val="variable"/>
-    <w:sig w:usb0="E00002FF" w:usb1="4000ACFF" w:usb2="00000001" w:usb3="00000000" w:csb0="0000019F" w:csb1="00000000"/>
-  </w:font>
-  <w:font w:name="Calibri Light">
-    <w:panose1 w:val="020F0302020204030204"/>
-    <w:charset w:val="00"/>
-    <w:family w:val="auto"/>
-    <w:pitch w:val="variable"/>
-    <w:sig w:usb0="A00002EF" w:usb1="4000207B" w:usb2="00000000" w:usb3="00000000" w:csb0="0000019F" w:csb1="00000000"/>
-  </w:font>
-</w:fonts>
-</file>
-
-<file path=word/glossary/numbering.xml><?xml version="1.0" encoding="utf-8"?>
-<w:numbering xmlns:wpc="http://schemas.microsoft.com/office/word/2010/wordprocessingCanvas" xmlns:mo="http://schemas.microsoft.com/office/mac/office/2008/main" xmlns:mc="http://schemas.openxmlformats.org/markup-compatibility/2006" xmlns:mv="urn:schemas-microsoft-com:mac:vml" xmlns:o="urn:schemas-microsoft-com:office:office" xmlns:r="http://schemas.openxmlformats.org/officeDocument/2006/relationships" xmlns:m="http://schemas.openxmlformats.org/officeDocument/2006/math" xmlns:v="urn:schemas-microsoft-com:vml" xmlns:wp14="http://schemas.microsoft.com/office/word/2010/wordprocessingDrawing" xmlns:wp="http://schemas.openxmlformats.org/drawingml/2006/wordprocessingDrawing" xmlns:w10="urn:schemas-microsoft-com:office:word" xmlns:w="http://schemas.openxmlformats.org/wordprocessingml/2006/main" xmlns:w14="http://schemas.microsoft.com/office/word/2010/wordml" xmlns:w15="http://schemas.microsoft.com/office/word/2012/wordml" xmlns:wpg="http://schemas.microsoft.com/office/word/2010/wordprocessingGroup" xmlns:wpi="http://schemas.microsoft.com/office/word/2010/wordprocessingInk" xmlns:wne="http://schemas.microsoft.com/office/word/2006/wordml" xmlns:wps="http://schemas.microsoft.com/office/word/2010/wordprocessingShape" mc:Ignorable="w14 w15 wp14">
-  <w:abstractNum w:abstractNumId="0">
-    <w:nsid w:val="7B734274"/>
-    <w:multiLevelType w:val="hybridMultilevel"/>
-    <w:tmpl w:val="28DC00DE"/>
-    <w:lvl w:ilvl="0" w:tplc="08B453DE">
-      <w:start w:val="1"/>
-      <w:numFmt w:val="bullet"/>
-      <w:pStyle w:val="ListBullet"/>
-      <w:lvlText w:val=""/>
-      <w:lvlJc w:val="left"/>
-      <w:pPr>
-        <w:tabs>
-          <w:tab w:val="num" w:pos="360"/>
-        </w:tabs>
-        <w:ind w:left="360" w:hanging="360"/>
-      </w:pPr>
-      <w:rPr>
-        <w:rFonts w:ascii="Symbol" w:hAnsi="Symbol" w:hint="default"/>
-        <w:color w:val="5B9BD5" w:themeColor="accent1"/>
-        <w:sz w:val="20"/>
-      </w:rPr>
-    </w:lvl>
-    <w:lvl w:ilvl="1" w:tplc="04090003">
-      <w:start w:val="1"/>
-      <w:numFmt w:val="bullet"/>
-      <w:lvlText w:val="o"/>
-      <w:lvlJc w:val="left"/>
-      <w:pPr>
-        <w:ind w:left="1440" w:hanging="360"/>
-      </w:pPr>
-      <w:rPr>
-        <w:rFonts w:ascii="Courier New" w:hAnsi="Courier New" w:cs="Courier New" w:hint="default"/>
-      </w:rPr>
-    </w:lvl>
-    <w:lvl w:ilvl="2" w:tplc="04090005" w:tentative="1">
-      <w:start w:val="1"/>
-      <w:numFmt w:val="bullet"/>
-      <w:lvlText w:val=""/>
-      <w:lvlJc w:val="left"/>
-      <w:pPr>
-        <w:ind w:left="2160" w:hanging="360"/>
-      </w:pPr>
-      <w:rPr>
-        <w:rFonts w:ascii="Wingdings" w:hAnsi="Wingdings" w:hint="default"/>
-      </w:rPr>
-    </w:lvl>
-    <w:lvl w:ilvl="3" w:tplc="04090001" w:tentative="1">
-      <w:start w:val="1"/>
-      <w:numFmt w:val="bullet"/>
-      <w:lvlText w:val=""/>
-      <w:lvlJc w:val="left"/>
-      <w:pPr>
-        <w:ind w:left="2880" w:hanging="360"/>
-      </w:pPr>
-      <w:rPr>
-        <w:rFonts w:ascii="Symbol" w:hAnsi="Symbol" w:hint="default"/>
-      </w:rPr>
-    </w:lvl>
-    <w:lvl w:ilvl="4" w:tplc="04090003" w:tentative="1">
-      <w:start w:val="1"/>
-      <w:numFmt w:val="bullet"/>
-      <w:lvlText w:val="o"/>
-      <w:lvlJc w:val="left"/>
-      <w:pPr>
-        <w:ind w:left="3600" w:hanging="360"/>
-      </w:pPr>
-      <w:rPr>
-        <w:rFonts w:ascii="Courier New" w:hAnsi="Courier New" w:cs="Courier New" w:hint="default"/>
-      </w:rPr>
-    </w:lvl>
-    <w:lvl w:ilvl="5" w:tplc="04090005" w:tentative="1">
-      <w:start w:val="1"/>
-      <w:numFmt w:val="bullet"/>
-      <w:lvlText w:val=""/>
-      <w:lvlJc w:val="left"/>
-      <w:pPr>
-        <w:ind w:left="4320" w:hanging="360"/>
-      </w:pPr>
-      <w:rPr>
-        <w:rFonts w:ascii="Wingdings" w:hAnsi="Wingdings" w:hint="default"/>
-      </w:rPr>
-    </w:lvl>
-    <w:lvl w:ilvl="6" w:tplc="04090001" w:tentative="1">
-      <w:start w:val="1"/>
-      <w:numFmt w:val="bullet"/>
-      <w:lvlText w:val=""/>
-      <w:lvlJc w:val="left"/>
-      <w:pPr>
-        <w:ind w:left="5040" w:hanging="360"/>
-      </w:pPr>
-      <w:rPr>
-        <w:rFonts w:ascii="Symbol" w:hAnsi="Symbol" w:hint="default"/>
-      </w:rPr>
-    </w:lvl>
-    <w:lvl w:ilvl="7" w:tplc="04090003" w:tentative="1">
-      <w:start w:val="1"/>
-      <w:numFmt w:val="bullet"/>
-      <w:lvlText w:val="o"/>
-      <w:lvlJc w:val="left"/>
-      <w:pPr>
-        <w:ind w:left="5760" w:hanging="360"/>
-      </w:pPr>
-      <w:rPr>
-        <w:rFonts w:ascii="Courier New" w:hAnsi="Courier New" w:cs="Courier New" w:hint="default"/>
-      </w:rPr>
-    </w:lvl>
-    <w:lvl w:ilvl="8" w:tplc="04090005" w:tentative="1">
-      <w:start w:val="1"/>
-      <w:numFmt w:val="bullet"/>
-      <w:lvlText w:val=""/>
-      <w:lvlJc w:val="left"/>
-      <w:pPr>
-        <w:ind w:left="6480" w:hanging="360"/>
-      </w:pPr>
-      <w:rPr>
-        <w:rFonts w:ascii="Wingdings" w:hAnsi="Wingdings" w:hint="default"/>
-      </w:rPr>
-    </w:lvl>
-  </w:abstractNum>
-  <w:num w:numId="1">
-    <w:abstractNumId w:val="0"/>
-  </w:num>
-</w:numbering>
-</file>
-
-<file path=word/glossary/settings.xml><?xml version="1.0" encoding="utf-8"?>
-<w:settings xmlns:mc="http://schemas.openxmlformats.org/markup-compatibility/2006" xmlns:o="urn:schemas-microsoft-com:office:office" xmlns:r="http://schemas.openxmlformats.org/officeDocument/2006/relationships" xmlns:m="http://schemas.openxmlformats.org/officeDocument/2006/math" xmlns:v="urn:schemas-microsoft-com:vml" xmlns:w10="urn:schemas-microsoft-com:office:word" xmlns:w="http://schemas.openxmlformats.org/wordprocessingml/2006/main" xmlns:w14="http://schemas.microsoft.com/office/word/2010/wordml" xmlns:w15="http://schemas.microsoft.com/office/word/2012/wordml" xmlns:sl="http://schemas.openxmlformats.org/schemaLibrary/2006/main" mc:Ignorable="w14 w15">
-  <w:view w:val="normal"/>
-  <w:defaultTabStop w:val="720"/>
-  <w:characterSpacingControl w:val="doNotCompress"/>
-  <w:compat>
-    <w:useFELayout/>
-    <w:compatSetting w:name="compatibilityMode" w:uri="http://schemas.microsoft.com/office/word" w:val="15"/>
-    <w:compatSetting w:name="overrideTableStyleFontSizeAndJustification" w:uri="http://schemas.microsoft.com/office/word" w:val="1"/>
-    <w:compatSetting w:name="enableOpenTypeFeatures" w:uri="http://schemas.microsoft.com/office/word" w:val="1"/>
-    <w:compatSetting w:name="doNotFlipMirrorIndents" w:uri="http://schemas.microsoft.com/office/word" w:val="1"/>
-    <w:compatSetting w:name="differentiateMultirowTableHeaders" w:uri="http://schemas.microsoft.com/office/word" w:val="1"/>
-  </w:compat>
-  <w:rsids>
-    <w:rsidRoot w:val="005172CF"/>
-    <w:rsid w:val="005172CF"/>
-  </w:rsids>
-  <m:mathPr>
-    <m:mathFont m:val="Cambria Math"/>
-    <m:brkBin m:val="before"/>
-    <m:brkBinSub m:val="--"/>
-    <m:smallFrac m:val="0"/>
-    <m:dispDef/>
-    <m:lMargin m:val="0"/>
-    <m:rMargin m:val="0"/>
-    <m:defJc m:val="centerGroup"/>
-    <m:wrapIndent m:val="1440"/>
-    <m:intLim m:val="subSup"/>
-    <m:naryLim m:val="undOvr"/>
-  </m:mathPr>
-  <w:themeFontLang w:val="en-US"/>
-  <w:clrSchemeMapping w:bg1="light1" w:t1="dark1" w:bg2="light2" w:t2="dark2" w:accent1="accent1" w:accent2="accent2" w:accent3="accent3" w:accent4="accent4" w:accent5="accent5" w:accent6="accent6" w:hyperlink="hyperlink" w:followedHyperlink="followedHyperlink"/>
-  <w:decimalSymbol w:val="."/>
-  <w:listSeparator w:val=","/>
-  <w15:chartTrackingRefBased/>
-</w:settings>
-</file>
-
-<file path=word/glossary/styles.xml><?xml version="1.0" encoding="utf-8"?>
-<w:styles xmlns:mc="http://schemas.openxmlformats.org/markup-compatibility/2006" xmlns:r="http://schemas.openxmlformats.org/officeDocument/2006/relationships" xmlns:w="http://schemas.openxmlformats.org/wordprocessingml/2006/main" xmlns:w14="http://schemas.microsoft.com/office/word/2010/wordml" xmlns:w15="http://schemas.microsoft.com/office/word/2012/wordml" mc:Ignorable="w14 w15">
-  <w:docDefaults>
-    <w:rPrDefault>
-      <w:rPr>
-        <w:rFonts w:asciiTheme="minorHAnsi" w:eastAsiaTheme="minorEastAsia" w:hAnsiTheme="minorHAnsi" w:cstheme="minorBidi"/>
-        <w:sz w:val="24"/>
-        <w:szCs w:val="24"/>
-        <w:lang w:val="en-US" w:eastAsia="en-US" w:bidi="ar-SA"/>
-      </w:rPr>
-    </w:rPrDefault>
-    <w:pPrDefault/>
-  </w:docDefaults>
-  <w:latentStyles w:defLockedState="0" w:defUIPriority="99" w:defSemiHidden="0" w:defUnhideWhenUsed="0" w:defQFormat="0" w:count="380">
-    <w:lsdException w:name="Normal" w:uiPriority="0" w:qFormat="1"/>
-    <w:lsdException w:name="heading 1" w:uiPriority="9" w:qFormat="1"/>
-    <w:lsdException w:name="heading 2" w:semiHidden="1" w:uiPriority="9" w:unhideWhenUsed="1" w:qFormat="1"/>
-    <w:lsdException w:name="heading 3" w:semiHidden="1" w:uiPriority="9" w:unhideWhenUsed="1" w:qFormat="1"/>
-    <w:lsdException w:name="heading 4" w:semiHidden="1" w:uiPriority="9" w:unhideWhenUsed="1" w:qFormat="1"/>
-    <w:lsdException w:name="heading 5" w:semiHidden="1" w:uiPriority="9" w:unhideWhenUsed="1" w:qFormat="1"/>
-    <w:lsdException w:name="heading 6" w:semiHidden="1" w:uiPriority="9" w:unhideWhenUsed="1" w:qFormat="1"/>
-    <w:lsdException w:name="heading 7" w:semiHidden="1" w:uiPriority="9" w:unhideWhenUsed="1" w:qFormat="1"/>
-    <w:lsdException w:name="heading 8" w:semiHidden="1" w:uiPriority="9" w:unhideWhenUsed="1" w:qFormat="1"/>
-    <w:lsdException w:name="heading 9" w:semiHidden="1" w:uiPriority="9" w:unhideWhenUsed="1" w:qFormat="1"/>
-    <w:lsdException w:name="index 1" w:semiHidden="1" w:unhideWhenUsed="1"/>
-    <w:lsdException w:name="index 2" w:semiHidden="1" w:unhideWhenUsed="1"/>
-    <w:lsdException w:name="index 3" w:semiHidden="1" w:unhideWhenUsed="1"/>
-    <w:lsdException w:name="index 4" w:semiHidden="1" w:unhideWhenUsed="1"/>
-    <w:lsdException w:name="index 5" w:semiHidden="1" w:unhideWhenUsed="1"/>
-    <w:lsdException w:name="index 6" w:semiHidden="1" w:unhideWhenUsed="1"/>
-    <w:lsdException w:name="index 7" w:semiHidden="1" w:unhideWhenUsed="1"/>
-    <w:lsdException w:name="index 8" w:semiHidden="1" w:unhideWhenUsed="1"/>
-    <w:lsdException w:name="index 9" w:semiHidden="1" w:unhideWhenUsed="1"/>
-    <w:lsdException w:name="toc 1" w:semiHidden="1" w:uiPriority="39" w:unhideWhenUsed="1"/>
-    <w:lsdException w:name="toc 2" w:semiHidden="1" w:uiPriority="39" w:unhideWhenUsed="1"/>
-    <w:lsdException w:name="toc 3" w:semiHidden="1" w:uiPriority="39" w:unhideWhenUsed="1"/>
-    <w:lsdException w:name="toc 4" w:semiHidden="1" w:uiPriority="39" w:unhideWhenUsed="1"/>
-    <w:lsdException w:name="toc 5" w:semiHidden="1" w:uiPriority="39" w:unhideWhenUsed="1"/>
-    <w:lsdException w:name="toc 6" w:semiHidden="1" w:uiPriority="39" w:unhideWhenUsed="1"/>
-    <w:lsdException w:name="toc 7" w:semiHidden="1" w:uiPriority="39" w:unhideWhenUsed="1"/>
-    <w:lsdException w:name="toc 8" w:semiHidden="1" w:uiPriority="39" w:unhideWhenUsed="1"/>
-    <w:lsdException w:name="toc 9" w:semiHidden="1" w:uiPriority="39" w:unhideWhenUsed="1"/>
-    <w:lsdException w:name="Normal Indent" w:semiHidden="1" w:unhideWhenUsed="1"/>
-    <w:lsdException w:name="footnote text" w:semiHidden="1" w:unhideWhenUsed="1"/>
-    <w:lsdException w:name="annotation text" w:semiHidden="1" w:unhideWhenUsed="1"/>
-    <w:lsdException w:name="header" w:semiHidden="1" w:unhideWhenUsed="1"/>
-    <w:lsdException w:name="footer" w:semiHidden="1" w:unhideWhenUsed="1"/>
-    <w:lsdException w:name="index heading" w:semiHidden="1" w:unhideWhenUsed="1"/>
-    <w:lsdException w:name="caption" w:semiHidden="1" w:uiPriority="35" w:unhideWhenUsed="1" w:qFormat="1"/>
-    <w:lsdException w:name="table of figures" w:semiHidden="1" w:unhideWhenUsed="1"/>
-    <w:lsdException w:name="envelope address" w:semiHidden="1" w:unhideWhenUsed="1"/>
-    <w:lsdException w:name="envelope return" w:semiHidden="1" w:unhideWhenUsed="1"/>
-    <w:lsdException w:name="footnote reference" w:semiHidden="1" w:unhideWhenUsed="1"/>
-    <w:lsdException w:name="annotation reference" w:semiHidden="1" w:unhideWhenUsed="1"/>
-    <w:lsdException w:name="line number" w:semiHidden="1" w:unhideWhenUsed="1"/>
-    <w:lsdException w:name="page number" w:semiHidden="1" w:unhideWhenUsed="1"/>
-    <w:lsdException w:name="endnote reference" w:semiHidden="1" w:unhideWhenUsed="1"/>
-    <w:lsdException w:name="endnote text" w:semiHidden="1" w:unhideWhenUsed="1"/>
-    <w:lsdException w:name="table of authorities" w:semiHidden="1" w:unhideWhenUsed="1"/>
-    <w:lsdException w:name="macro" w:semiHidden="1" w:unhideWhenUsed="1"/>
-    <w:lsdException w:name="toa heading" w:semiHidden="1" w:unhideWhenUsed="1"/>
-    <w:lsdException w:name="List" w:semiHidden="1" w:unhideWhenUsed="1"/>
-    <w:lsdException w:name="List Bullet" w:semiHidden="1" w:uiPriority="12" w:unhideWhenUsed="1" w:qFormat="1"/>
-    <w:lsdException w:name="List Number" w:semiHidden="1" w:unhideWhenUsed="1"/>
-    <w:lsdException w:name="List 2" w:semiHidden="1" w:unhideWhenUsed="1"/>
-    <w:lsdException w:name="List 3" w:semiHidden="1" w:unhideWhenUsed="1"/>
-    <w:lsdException w:name="List 4" w:semiHidden="1" w:unhideWhenUsed="1"/>
-    <w:lsdException w:name="List 5" w:semiHidden="1" w:unhideWhenUsed="1"/>
-    <w:lsdException w:name="List Bullet 2" w:semiHidden="1" w:unhideWhenUsed="1"/>
-    <w:lsdException w:name="List Bullet 3" w:semiHidden="1" w:unhideWhenUsed="1"/>
-    <w:lsdException w:name="List Bullet 4" w:semiHidden="1" w:unhideWhenUsed="1"/>
-    <w:lsdException w:name="List Bullet 5" w:semiHidden="1" w:unhideWhenUsed="1"/>
-    <w:lsdException w:name="List Number 2" w:semiHidden="1" w:unhideWhenUsed="1"/>
-    <w:lsdException w:name="List Number 3" w:semiHidden="1" w:unhideWhenUsed="1"/>
-    <w:lsdException w:name="List Number 4" w:semiHidden="1" w:unhideWhenUsed="1"/>
-    <w:lsdException w:name="List Number 5" w:semiHidden="1" w:unhideWhenUsed="1"/>
-    <w:lsdException w:name="Title" w:uiPriority="10" w:qFormat="1"/>
-    <w:lsdException w:name="Closing" w:semiHidden="1" w:unhideWhenUsed="1"/>
-    <w:lsdException w:name="Signature" w:semiHidden="1" w:unhideWhenUsed="1"/>
-    <w:lsdException w:name="Default Paragraph Font" w:semiHidden="1" w:uiPriority="1" w:unhideWhenUsed="1"/>
-    <w:lsdException w:name="Body Text" w:semiHidden="1" w:unhideWhenUsed="1"/>
-    <w:lsdException w:name="Body Text Indent" w:semiHidden="1" w:unhideWhenUsed="1"/>
-    <w:lsdException w:name="List Continue" w:semiHidden="1" w:unhideWhenUsed="1"/>
-    <w:lsdException w:name="List Continue 2" w:semiHidden="1" w:unhideWhenUsed="1"/>
-    <w:lsdException w:name="List Continue 3" w:semiHidden="1" w:unhideWhenUsed="1"/>
-    <w:lsdException w:name="List Continue 4" w:semiHidden="1" w:unhideWhenUsed="1"/>
-    <w:lsdException w:name="List Continue 5" w:semiHidden="1" w:unhideWhenUsed="1"/>
-    <w:lsdException w:name="Message Header" w:semiHidden="1" w:unhideWhenUsed="1"/>
-    <w:lsdException w:name="Subtitle" w:uiPriority="11" w:qFormat="1"/>
-    <w:lsdException w:name="Salutation" w:semiHidden="1" w:unhideWhenUsed="1"/>
-    <w:lsdException w:name="Date" w:semiHidden="1" w:unhideWhenUsed="1"/>
-    <w:lsdException w:name="Body Text First Indent" w:semiHidden="1" w:unhideWhenUsed="1"/>
-    <w:lsdException w:name="Body Text First Indent 2" w:semiHidden="1" w:unhideWhenUsed="1"/>
-    <w:lsdException w:name="Note Heading" w:semiHidden="1" w:unhideWhenUsed="1"/>
-    <w:lsdException w:name="Body Text 2" w:semiHidden="1" w:unhideWhenUsed="1"/>
-    <w:lsdException w:name="Body Text 3" w:semiHidden="1" w:unhideWhenUsed="1"/>
-    <w:lsdException w:name="Body Text Indent 2" w:semiHidden="1" w:unhideWhenUsed="1"/>
-    <w:lsdException w:name="Body Text Indent 3" w:semiHidden="1" w:unhideWhenUsed="1"/>
-    <w:lsdException w:name="Block Text" w:semiHidden="1" w:unhideWhenUsed="1"/>
-    <w:lsdException w:name="Hyperlink" w:semiHidden="1" w:unhideWhenUsed="1"/>
-    <w:lsdException w:name="FollowedHyperlink" w:semiHidden="1" w:unhideWhenUsed="1"/>
-    <w:lsdException w:name="Strong" w:uiPriority="22" w:qFormat="1"/>
-    <w:lsdException w:name="Emphasis" w:uiPriority="20" w:qFormat="1"/>
-    <w:lsdException w:name="Document Map" w:semiHidden="1" w:unhideWhenUsed="1"/>
-    <w:lsdException w:name="Plain Text" w:semiHidden="1" w:unhideWhenUsed="1"/>
-    <w:lsdException w:name="E-mail Signature" w:semiHidden="1" w:unhideWhenUsed="1"/>
-    <w:lsdException w:name="HTML Top of Form" w:semiHidden="1" w:unhideWhenUsed="1"/>
-    <w:lsdException w:name="HTML Bottom of Form" w:semiHidden="1" w:unhideWhenUsed="1"/>
-    <w:lsdException w:name="Normal (Web)" w:semiHidden="1" w:unhideWhenUsed="1"/>
-    <w:lsdException w:name="HTML Acronym" w:semiHidden="1" w:unhideWhenUsed="1"/>
-    <w:lsdException w:name="HTML Address" w:semiHidden="1" w:unhideWhenUsed="1"/>
-    <w:lsdException w:name="HTML Cite" w:semiHidden="1" w:unhideWhenUsed="1"/>
-    <w:lsdException w:name="HTML Code" w:semiHidden="1" w:unhideWhenUsed="1"/>
-    <w:lsdException w:name="HTML Definition" w:semiHidden="1" w:unhideWhenUsed="1"/>
-    <w:lsdException w:name="HTML Keyboard" w:semiHidden="1" w:unhideWhenUsed="1"/>
-    <w:lsdException w:name="HTML Preformatted" w:semiHidden="1" w:unhideWhenUsed="1"/>
-    <w:lsdException w:name="HTML Sample" w:semiHidden="1" w:unhideWhenUsed="1"/>
-    <w:lsdException w:name="HTML Typewriter" w:semiHidden="1" w:unhideWhenUsed="1"/>
-    <w:lsdException w:name="HTML Variable" w:semiHidden="1" w:unhideWhenUsed="1"/>
-    <w:lsdException w:name="Normal Table" w:semiHidden="1" w:unhideWhenUsed="1"/>
-    <w:lsdException w:name="annotation subject" w:semiHidden="1" w:unhideWhenUsed="1"/>
-    <w:lsdException w:name="No List" w:semiHidden="1" w:unhideWhenUsed="1"/>
-    <w:lsdException w:name="Outline List 1" w:semiHidden="1" w:unhideWhenUsed="1"/>
-    <w:lsdException w:name="Outline List 2" w:semiHidden="1" w:unhideWhenUsed="1"/>
-    <w:lsdException w:name="Outline List 3" w:semiHidden="1" w:unhideWhenUsed="1"/>
-    <w:lsdException w:name="Table Simple 1" w:semiHidden="1" w:unhideWhenUsed="1"/>
-    <w:lsdException w:name="Table Simple 2" w:semiHidden="1" w:unhideWhenUsed="1"/>
-    <w:lsdException w:name="Table Simple 3" w:semiHidden="1" w:unhideWhenUsed="1"/>
-    <w:lsdException w:name="Table Classic 1" w:semiHidden="1" w:unhideWhenUsed="1"/>
-    <w:lsdException w:name="Table Classic 2" w:semiHidden="1" w:unhideWhenUsed="1"/>
-    <w:lsdException w:name="Table Classic 3" w:semiHidden="1" w:unhideWhenUsed="1"/>
-    <w:lsdException w:name="Table Classic 4" w:semiHidden="1" w:unhideWhenUsed="1"/>
-    <w:lsdException w:name="Table Colorful 1" w:semiHidden="1" w:unhideWhenUsed="1"/>
-    <w:lsdException w:name="Table Colorful 2" w:semiHidden="1" w:unhideWhenUsed="1"/>
-    <w:lsdException w:name="Table Colorful 3" w:semiHidden="1" w:unhideWhenUsed="1"/>
-    <w:lsdException w:name="Table Columns 1" w:semiHidden="1" w:unhideWhenUsed="1"/>
-    <w:lsdException w:name="Table Columns 2" w:semiHidden="1" w:unhideWhenUsed="1"/>
-    <w:lsdException w:name="Table Columns 3" w:semiHidden="1" w:unhideWhenUsed="1"/>
-    <w:lsdException w:name="Table Columns 4" w:semiHidden="1" w:unhideWhenUsed="1"/>
-    <w:lsdException w:name="Table Columns 5" w:semiHidden="1" w:unhideWhenUsed="1"/>
-    <w:lsdException w:name="Table Grid 1" w:semiHidden="1" w:unhideWhenUsed="1"/>
-    <w:lsdException w:name="Table Grid 2" w:semiHidden="1" w:unhideWhenUsed="1"/>
-    <w:lsdException w:name="Table Grid 3" w:semiHidden="1" w:unhideWhenUsed="1"/>
-    <w:lsdException w:name="Table Grid 4" w:semiHidden="1" w:unhideWhenUsed="1"/>
-    <w:lsdException w:name="Table Grid 5" w:semiHidden="1" w:unhideWhenUsed="1"/>
-    <w:lsdException w:name="Table Grid 6" w:semiHidden="1" w:unhideWhenUsed="1"/>
-    <w:lsdException w:name="Table Grid 7" w:semiHidden="1" w:unhideWhenUsed="1"/>
-    <w:lsdException w:name="Table Grid 8" w:semiHidden="1" w:unhideWhenUsed="1"/>
-    <w:lsdException w:name="Table List 1" w:semiHidden="1" w:unhideWhenUsed="1"/>
-    <w:lsdException w:name="Table List 2" w:semiHidden="1" w:unhideWhenUsed="1"/>
-    <w:lsdException w:name="Table List 3" w:semiHidden="1" w:unhideWhenUsed="1"/>
-    <w:lsdException w:name="Table List 4" w:semiHidden="1" w:unhideWhenUsed="1"/>
-    <w:lsdException w:name="Table List 5" w:semiHidden="1" w:unhideWhenUsed="1"/>
-    <w:lsdException w:name="Table List 6" w:semiHidden="1" w:unhideWhenUsed="1"/>
-    <w:lsdException w:name="Table List 7" w:semiHidden="1" w:unhideWhenUsed="1"/>
-    <w:lsdException w:name="Table List 8" w:semiHidden="1" w:unhideWhenUsed="1"/>
-    <w:lsdException w:name="Table 3D effects 1" w:semiHidden="1" w:unhideWhenUsed="1"/>
-    <w:lsdException w:name="Table 3D effects 2" w:semiHidden="1" w:unhideWhenUsed="1"/>
-    <w:lsdException w:name="Table 3D effects 3" w:semiHidden="1" w:unhideWhenUsed="1"/>
-    <w:lsdException w:name="Table Contemporary" w:semiHidden="1" w:unhideWhenUsed="1"/>
-    <w:lsdException w:name="Table Elegant" w:semiHidden="1" w:unhideWhenUsed="1"/>
-    <w:lsdException w:name="Table Professional" w:semiHidden="1" w:unhideWhenUsed="1"/>
-    <w:lsdException w:name="Table Subtle 1" w:semiHidden="1" w:unhideWhenUsed="1"/>
-    <w:lsdException w:name="Table Subtle 2" w:semiHidden="1" w:unhideWhenUsed="1"/>
-    <w:lsdException w:name="Table Web 1" w:semiHidden="1" w:unhideWhenUsed="1"/>
-    <w:lsdException w:name="Table Web 2" w:semiHidden="1" w:unhideWhenUsed="1"/>
-    <w:lsdException w:name="Table Web 3" w:semiHidden="1" w:unhideWhenUsed="1"/>
-    <w:lsdException w:name="Balloon Text" w:semiHidden="1" w:unhideWhenUsed="1"/>
-    <w:lsdException w:name="Table Grid" w:uiPriority="39"/>
-    <w:lsdException w:name="Table Theme" w:semiHidden="1" w:unhideWhenUsed="1"/>
-    <w:lsdException w:name="Note Level 1" w:semiHidden="1" w:unhideWhenUsed="1"/>
-    <w:lsdException w:name="Note Level 2" w:semiHidden="1" w:unhideWhenUsed="1"/>
-    <w:lsdException w:name="Note Level 3" w:semiHidden="1" w:unhideWhenUsed="1"/>
-    <w:lsdException w:name="Note Level 4" w:semiHidden="1" w:unhideWhenUsed="1"/>
-    <w:lsdException w:name="Note Level 5" w:semiHidden="1" w:unhideWhenUsed="1"/>
-    <w:lsdException w:name="Note Level 6" w:semiHidden="1" w:unhideWhenUsed="1"/>
-    <w:lsdException w:name="Note Level 7" w:semiHidden="1" w:unhideWhenUsed="1"/>
-    <w:lsdException w:name="Note Level 8" w:semiHidden="1" w:unhideWhenUsed="1"/>
-    <w:lsdException w:name="Note Level 9" w:semiHidden="1" w:unhideWhenUsed="1"/>
-    <w:lsdException w:name="Placeholder Text" w:semiHidden="1"/>
-    <w:lsdException w:name="No Spacing" w:uiPriority="1" w:qFormat="1"/>
-    <w:lsdException w:name="Light Shading" w:uiPriority="60"/>
-    <w:lsdException w:name="Light List" w:uiPriority="61"/>
-    <w:lsdException w:name="Light Grid" w:uiPriority="62"/>
-    <w:lsdException w:name="Medium Shading 1" w:uiPriority="63"/>
-    <w:lsdException w:name="Medium Shading 2" w:uiPriority="64"/>
-    <w:lsdException w:name="Medium List 1" w:uiPriority="65"/>
-    <w:lsdException w:name="Medium List 2" w:uiPriority="66"/>
-    <w:lsdException w:name="Medium Grid 1" w:uiPriority="67"/>
-    <w:lsdException w:name="Medium Grid 2" w:uiPriority="68"/>
-    <w:lsdException w:name="Medium Grid 3" w:uiPriority="69"/>
-    <w:lsdException w:name="Dark List" w:uiPriority="70"/>
-    <w:lsdException w:name="Colorful Shading" w:uiPriority="71"/>
-    <w:lsdException w:name="Colorful List" w:uiPriority="72"/>
-    <w:lsdException w:name="Colorful Grid" w:uiPriority="73"/>
-    <w:lsdException w:name="Light Shading Accent 1" w:uiPriority="60"/>
-    <w:lsdException w:name="Light List Accent 1" w:uiPriority="61"/>
-    <w:lsdException w:name="Light Grid Accent 1" w:uiPriority="62"/>
-    <w:lsdException w:name="Medium Shading 1 Accent 1" w:uiPriority="63"/>
-    <w:lsdException w:name="Medium Shading 2 Accent 1" w:uiPriority="64"/>
-    <w:lsdException w:name="Medium List 1 Accent 1" w:uiPriority="65"/>
-    <w:lsdException w:name="Revision" w:semiHidden="1"/>
-    <w:lsdException w:name="List Paragraph" w:uiPriority="34" w:qFormat="1"/>
-    <w:lsdException w:name="Quote" w:uiPriority="29" w:qFormat="1"/>
-    <w:lsdException w:name="Intense Quote" w:uiPriority="30" w:qFormat="1"/>
-    <w:lsdException w:name="Medium List 2 Accent 1" w:uiPriority="66"/>
-    <w:lsdException w:name="Medium Grid 1 Accent 1" w:uiPriority="67"/>
-    <w:lsdException w:name="Medium Grid 2 Accent 1" w:uiPriority="68"/>
-    <w:lsdException w:name="Medium Grid 3 Accent 1" w:uiPriority="69"/>
-    <w:lsdException w:name="Dark List Accent 1" w:uiPriority="70"/>
-    <w:lsdException w:name="Colorful Shading Accent 1" w:uiPriority="71"/>
-    <w:lsdException w:name="Colorful List Accent 1" w:uiPriority="72"/>
-    <w:lsdException w:name="Colorful Grid Accent 1" w:uiPriority="73"/>
-    <w:lsdException w:name="Light Shading Accent 2" w:uiPriority="60"/>
-    <w:lsdException w:name="Light List Accent 2" w:uiPriority="61"/>
-    <w:lsdException w:name="Light Grid Accent 2" w:uiPriority="62"/>
-    <w:lsdException w:name="Medium Shading 1 Accent 2" w:uiPriority="63"/>
-    <w:lsdException w:name="Medium Shading 2 Accent 2" w:uiPriority="64"/>
-    <w:lsdException w:name="Medium List 1 Accent 2" w:uiPriority="65"/>
-    <w:lsdException w:name="Medium List 2 Accent 2" w:uiPriority="66"/>
-    <w:lsdException w:name="Medium Grid 1 Accent 2" w:uiPriority="67"/>
-    <w:lsdException w:name="Medium Grid 2 Accent 2" w:uiPriority="68"/>
-    <w:lsdException w:name="Medium Grid 3 Accent 2" w:uiPriority="69"/>
-    <w:lsdException w:name="Dark List Accent 2" w:uiPriority="70"/>
-    <w:lsdException w:name="Colorful Shading Accent 2" w:uiPriority="71"/>
-    <w:lsdException w:name="Colorful List Accent 2" w:uiPriority="72"/>
-    <w:lsdException w:name="Colorful Grid Accent 2" w:uiPriority="73"/>
-    <w:lsdException w:name="Light Shading Accent 3" w:uiPriority="60"/>
-    <w:lsdException w:name="Light List Accent 3" w:uiPriority="61"/>
-    <w:lsdException w:name="Light Grid Accent 3" w:uiPriority="62"/>
-    <w:lsdException w:name="Medium Shading 1 Accent 3" w:uiPriority="63"/>
-    <w:lsdException w:name="Medium Shading 2 Accent 3" w:uiPriority="64"/>
-    <w:lsdException w:name="Medium List 1 Accent 3" w:uiPriority="65"/>
-    <w:lsdException w:name="Medium List 2 Accent 3" w:uiPriority="66"/>
-    <w:lsdException w:name="Medium Grid 1 Accent 3" w:uiPriority="67"/>
-    <w:lsdException w:name="Medium Grid 2 Accent 3" w:uiPriority="68"/>
-    <w:lsdException w:name="Medium Grid 3 Accent 3" w:uiPriority="69"/>
-    <w:lsdException w:name="Dark List Accent 3" w:uiPriority="70"/>
-    <w:lsdException w:name="Colorful Shading Accent 3" w:uiPriority="71"/>
-    <w:lsdException w:name="Colorful List Accent 3" w:uiPriority="72"/>
-    <w:lsdException w:name="Colorful Grid Accent 3" w:uiPriority="73"/>
-    <w:lsdException w:name="Light Shading Accent 4" w:uiPriority="60"/>
-    <w:lsdException w:name="Light List Accent 4" w:uiPriority="61"/>
-    <w:lsdException w:name="Light Grid Accent 4" w:uiPriority="62"/>
-    <w:lsdException w:name="Medium Shading 1 Accent 4" w:uiPriority="63"/>
-    <w:lsdException w:name="Medium Shading 2 Accent 4" w:uiPriority="64"/>
-    <w:lsdException w:name="Medium List 1 Accent 4" w:uiPriority="65"/>
-    <w:lsdException w:name="Medium List 2 Accent 4" w:uiPriority="66"/>
-    <w:lsdException w:name="Medium Grid 1 Accent 4" w:uiPriority="67"/>
-    <w:lsdException w:name="Medium Grid 2 Accent 4" w:uiPriority="68"/>
-    <w:lsdException w:name="Medium Grid 3 Accent 4" w:uiPriority="69"/>
-    <w:lsdException w:name="Dark List Accent 4" w:uiPriority="70"/>
-    <w:lsdException w:name="Colorful Shading Accent 4" w:uiPriority="71"/>
-    <w:lsdException w:name="Colorful List Accent 4" w:uiPriority="72"/>
-    <w:lsdException w:name="Colorful Grid Accent 4" w:uiPriority="73"/>
-    <w:lsdException w:name="Light Shading Accent 5" w:uiPriority="60"/>
-    <w:lsdException w:name="Light List Accent 5" w:uiPriority="61"/>
-    <w:lsdException w:name="Light Grid Accent 5" w:uiPriority="62"/>
-    <w:lsdException w:name="Medium Shading 1 Accent 5" w:uiPriority="63"/>
-    <w:lsdException w:name="Medium Shading 2 Accent 5" w:uiPriority="64"/>
-    <w:lsdException w:name="Medium List 1 Accent 5" w:uiPriority="65"/>
-    <w:lsdException w:name="Medium List 2 Accent 5" w:uiPriority="66"/>
-    <w:lsdException w:name="Medium Grid 1 Accent 5" w:uiPriority="67"/>
-    <w:lsdException w:name="Medium Grid 2 Accent 5" w:uiPriority="68"/>
-    <w:lsdException w:name="Medium Grid 3 Accent 5" w:uiPriority="69"/>
-    <w:lsdException w:name="Dark List Accent 5" w:uiPriority="70"/>
-    <w:lsdException w:name="Colorful Shading Accent 5" w:uiPriority="71"/>
-    <w:lsdException w:name="Colorful List Accent 5" w:uiPriority="72"/>
-    <w:lsdException w:name="Colorful Grid Accent 5" w:uiPriority="73"/>
-    <w:lsdException w:name="Light Shading Accent 6" w:uiPriority="60"/>
-    <w:lsdException w:name="Light List Accent 6" w:uiPriority="61"/>
-    <w:lsdException w:name="Light Grid Accent 6" w:uiPriority="62"/>
-    <w:lsdException w:name="Medium Shading 1 Accent 6" w:uiPriority="63"/>
-    <w:lsdException w:name="Medium Shading 2 Accent 6" w:uiPriority="64"/>
-    <w:lsdException w:name="Medium List 1 Accent 6" w:uiPriority="65"/>
-    <w:lsdException w:name="Medium List 2 Accent 6" w:uiPriority="66"/>
-    <w:lsdException w:name="Medium Grid 1 Accent 6" w:uiPriority="67"/>
-    <w:lsdException w:name="Medium Grid 2 Accent 6" w:uiPriority="68"/>
-    <w:lsdException w:name="Medium Grid 3 Accent 6" w:uiPriority="69"/>
-    <w:lsdException w:name="Dark List Accent 6" w:uiPriority="70"/>
-    <w:lsdException w:name="Colorful Shading Accent 6" w:uiPriority="71"/>
-    <w:lsdException w:name="Colorful List Accent 6" w:uiPriority="72"/>
-    <w:lsdException w:name="Colorful Grid Accent 6" w:uiPriority="73"/>
-    <w:lsdException w:name="Subtle Emphasis" w:uiPriority="19" w:qFormat="1"/>
-    <w:lsdException w:name="Intense Emphasis" w:uiPriority="21" w:qFormat="1"/>
-    <w:lsdException w:name="Subtle Reference" w:uiPriority="31" w:qFormat="1"/>
-    <w:lsdException w:name="Intense Reference" w:uiPriority="32" w:qFormat="1"/>
-    <w:lsdException w:name="Book Title" w:uiPriority="33" w:qFormat="1"/>
-    <w:lsdException w:name="Bibliography" w:semiHidden="1" w:uiPriority="37" w:unhideWhenUsed="1"/>
-    <w:lsdException w:name="TOC Heading" w:semiHidden="1" w:uiPriority="39" w:unhideWhenUsed="1" w:qFormat="1"/>
-    <w:lsdException w:name="Plain Table 1" w:uiPriority="41"/>
-    <w:lsdException w:name="Plain Table 2" w:uiPriority="42"/>
-    <w:lsdException w:name="Plain Table 3" w:uiPriority="43"/>
-    <w:lsdException w:name="Plain Table 4" w:uiPriority="44"/>
-    <w:lsdException w:name="Plain Table 5" w:uiPriority="45"/>
-    <w:lsdException w:name="Grid Table Light" w:uiPriority="40"/>
-    <w:lsdException w:name="Grid Table 1 Light" w:uiPriority="46"/>
-    <w:lsdException w:name="Grid Table 2" w:uiPriority="47"/>
-    <w:lsdException w:name="Grid Table 3" w:uiPriority="48"/>
-    <w:lsdException w:name="Grid Table 4" w:uiPriority="49"/>
-    <w:lsdException w:name="Grid Table 5 Dark" w:uiPriority="50"/>
-    <w:lsdException w:name="Grid Table 6 Colorful" w:uiPriority="51"/>
-    <w:lsdException w:name="Grid Table 7 Colorful" w:uiPriority="52"/>
-    <w:lsdException w:name="Grid Table 1 Light Accent 1" w:uiPriority="46"/>
-    <w:lsdException w:name="Grid Table 2 Accent 1" w:uiPriority="47"/>
-    <w:lsdException w:name="Grid Table 3 Accent 1" w:uiPriority="48"/>
-    <w:lsdException w:name="Grid Table 4 Accent 1" w:uiPriority="49"/>
-    <w:lsdException w:name="Grid Table 5 Dark Accent 1" w:uiPriority="50"/>
-    <w:lsdException w:name="Grid Table 6 Colorful Accent 1" w:uiPriority="51"/>
-    <w:lsdException w:name="Grid Table 7 Colorful Accent 1" w:uiPriority="52"/>
-    <w:lsdException w:name="Grid Table 1 Light Accent 2" w:uiPriority="46"/>
-    <w:lsdException w:name="Grid Table 2 Accent 2" w:uiPriority="47"/>
-    <w:lsdException w:name="Grid Table 3 Accent 2" w:uiPriority="48"/>
-    <w:lsdException w:name="Grid Table 4 Accent 2" w:uiPriority="49"/>
-    <w:lsdException w:name="Grid Table 5 Dark Accent 2" w:uiPriority="50"/>
-    <w:lsdException w:name="Grid Table 6 Colorful Accent 2" w:uiPriority="51"/>
-    <w:lsdException w:name="Grid Table 7 Colorful Accent 2" w:uiPriority="52"/>
-    <w:lsdException w:name="Grid Table 1 Light Accent 3" w:uiPriority="46"/>
-    <w:lsdException w:name="Grid Table 2 Accent 3" w:uiPriority="47"/>
-    <w:lsdException w:name="Grid Table 3 Accent 3" w:uiPriority="48"/>
-    <w:lsdException w:name="Grid Table 4 Accent 3" w:uiPriority="49"/>
-    <w:lsdException w:name="Grid Table 5 Dark Accent 3" w:uiPriority="50"/>
-    <w:lsdException w:name="Grid Table 6 Colorful Accent 3" w:uiPriority="51"/>
-    <w:lsdException w:name="Grid Table 7 Colorful Accent 3" w:uiPriority="52"/>
-    <w:lsdException w:name="Grid Table 1 Light Accent 4" w:uiPriority="46"/>
-    <w:lsdException w:name="Grid Table 2 Accent 4" w:uiPriority="47"/>
-    <w:lsdException w:name="Grid Table 3 Accent 4" w:uiPriority="48"/>
-    <w:lsdException w:name="Grid Table 4 Accent 4" w:uiPriority="49"/>
-    <w:lsdException w:name="Grid Table 5 Dark Accent 4" w:uiPriority="50"/>
-    <w:lsdException w:name="Grid Table 6 Colorful Accent 4" w:uiPriority="51"/>
-    <w:lsdException w:name="Grid Table 7 Colorful Accent 4" w:uiPriority="52"/>
-    <w:lsdException w:name="Grid Table 1 Light Accent 5" w:uiPriority="46"/>
-    <w:lsdException w:name="Grid Table 2 Accent 5" w:uiPriority="47"/>
-    <w:lsdException w:name="Grid Table 3 Accent 5" w:uiPriority="48"/>
-    <w:lsdException w:name="Grid Table 4 Accent 5" w:uiPriority="49"/>
-    <w:lsdException w:name="Grid Table 5 Dark Accent 5" w:uiPriority="50"/>
-    <w:lsdException w:name="Grid Table 6 Colorful Accent 5" w:uiPriority="51"/>
-    <w:lsdException w:name="Grid Table 7 Colorful Accent 5" w:uiPriority="52"/>
-    <w:lsdException w:name="Grid Table 1 Light Accent 6" w:uiPriority="46"/>
-    <w:lsdException w:name="Grid Table 2 Accent 6" w:uiPriority="47"/>
-    <w:lsdException w:name="Grid Table 3 Accent 6" w:uiPriority="48"/>
-    <w:lsdException w:name="Grid Table 4 Accent 6" w:uiPriority="49"/>
-    <w:lsdException w:name="Grid Table 5 Dark Accent 6" w:uiPriority="50"/>
-    <w:lsdException w:name="Grid Table 6 Colorful Accent 6" w:uiPriority="51"/>
-    <w:lsdException w:name="Grid Table 7 Colorful Accent 6" w:uiPriority="52"/>
-    <w:lsdException w:name="List Table 1 Light" w:uiPriority="46"/>
-    <w:lsdException w:name="List Table 2" w:uiPriority="47"/>
-    <w:lsdException w:name="List Table 3" w:uiPriority="48"/>
-    <w:lsdException w:name="List Table 4" w:uiPriority="49"/>
-    <w:lsdException w:name="List Table 5 Dark" w:uiPriority="50"/>
-    <w:lsdException w:name="List Table 6 Colorful" w:uiPriority="51"/>
-    <w:lsdException w:name="List Table 7 Colorful" w:uiPriority="52"/>
-    <w:lsdException w:name="List Table 1 Light Accent 1" w:uiPriority="46"/>
-    <w:lsdException w:name="List Table 2 Accent 1" w:uiPriority="47"/>
-    <w:lsdException w:name="List Table 3 Accent 1" w:uiPriority="48"/>
-    <w:lsdException w:name="List Table 4 Accent 1" w:uiPriority="49"/>
-    <w:lsdException w:name="List Table 5 Dark Accent 1" w:uiPriority="50"/>
-    <w:lsdException w:name="List Table 6 Colorful Accent 1" w:uiPriority="51"/>
-    <w:lsdException w:name="List Table 7 Colorful Accent 1" w:uiPriority="52"/>
-    <w:lsdException w:name="List Table 1 Light Accent 2" w:uiPriority="46"/>
-    <w:lsdException w:name="List Table 2 Accent 2" w:uiPriority="47"/>
-    <w:lsdException w:name="List Table 3 Accent 2" w:uiPriority="48"/>
-    <w:lsdException w:name="List Table 4 Accent 2" w:uiPriority="49"/>
-    <w:lsdException w:name="List Table 5 Dark Accent 2" w:uiPriority="50"/>
-    <w:lsdException w:name="List Table 6 Colorful Accent 2" w:uiPriority="51"/>
-    <w:lsdException w:name="List Table 7 Colorful Accent 2" w:uiPriority="52"/>
-    <w:lsdException w:name="List Table 1 Light Accent 3" w:uiPriority="46"/>
-    <w:lsdException w:name="List Table 2 Accent 3" w:uiPriority="47"/>
-    <w:lsdException w:name="List Table 3 Accent 3" w:uiPriority="48"/>
-    <w:lsdException w:name="List Table 4 Accent 3" w:uiPriority="49"/>
-    <w:lsdException w:name="List Table 5 Dark Accent 3" w:uiPriority="50"/>
-    <w:lsdException w:name="List Table 6 Colorful Accent 3" w:uiPriority="51"/>
-    <w:lsdException w:name="List Table 7 Colorful Accent 3" w:uiPriority="52"/>
-    <w:lsdException w:name="List Table 1 Light Accent 4" w:uiPriority="46"/>
-    <w:lsdException w:name="List Table 2 Accent 4" w:uiPriority="47"/>
-    <w:lsdException w:name="List Table 3 Accent 4" w:uiPriority="48"/>
-    <w:lsdException w:name="List Table 4 Accent 4" w:uiPriority="49"/>
-    <w:lsdException w:name="List Table 5 Dark Accent 4" w:uiPriority="50"/>
-    <w:lsdException w:name="List Table 6 Colorful Accent 4" w:uiPriority="51"/>
-    <w:lsdException w:name="List Table 7 Colorful Accent 4" w:uiPriority="52"/>
-    <w:lsdException w:name="List Table 1 Light Accent 5" w:uiPriority="46"/>
-    <w:lsdException w:name="List Table 2 Accent 5" w:uiPriority="47"/>
-    <w:lsdException w:name="List Table 3 Accent 5" w:uiPriority="48"/>
-    <w:lsdException w:name="List Table 4 Accent 5" w:uiPriority="49"/>
-    <w:lsdException w:name="List Table 5 Dark Accent 5" w:uiPriority="50"/>
-    <w:lsdException w:name="List Table 6 Colorful Accent 5" w:uiPriority="51"/>
-    <w:lsdException w:name="List Table 7 Colorful Accent 5" w:uiPriority="52"/>
-    <w:lsdException w:name="List Table 1 Light Accent 6" w:uiPriority="46"/>
-    <w:lsdException w:name="List Table 2 Accent 6" w:uiPriority="47"/>
-    <w:lsdException w:name="List Table 3 Accent 6" w:uiPriority="48"/>
-    <w:lsdException w:name="List Table 4 Accent 6" w:uiPriority="49"/>
-    <w:lsdException w:name="List Table 5 Dark Accent 6" w:uiPriority="50"/>
-    <w:lsdException w:name="List Table 6 Colorful Accent 6" w:uiPriority="51"/>
-    <w:lsdException w:name="List Table 7 Colorful Accent 6" w:uiPriority="52"/>
-  </w:latentStyles>
-  <w:style w:type="paragraph" w:default="1" w:styleId="Normal">
-    <w:name w:val="Normal"/>
-    <w:qFormat/>
-  </w:style>
-  <w:style w:type="character" w:default="1" w:styleId="DefaultParagraphFont">
-    <w:name w:val="Default Paragraph Font"/>
-    <w:uiPriority w:val="1"/>
-    <w:semiHidden/>
-    <w:unhideWhenUsed/>
-  </w:style>
-  <w:style w:type="table" w:default="1" w:styleId="TableNormal">
-    <w:name w:val="Normal Table"/>
-    <w:uiPriority w:val="99"/>
-    <w:semiHidden/>
-    <w:unhideWhenUsed/>
-    <w:tblPr>
-      <w:tblInd w:w="0" w:type="dxa"/>
-      <w:tblCellMar>
-        <w:top w:w="0" w:type="dxa"/>
-        <w:left w:w="108" w:type="dxa"/>
-        <w:bottom w:w="0" w:type="dxa"/>
-        <w:right w:w="108" w:type="dxa"/>
-      </w:tblCellMar>
-    </w:tblPr>
-  </w:style>
-  <w:style w:type="numbering" w:default="1" w:styleId="NoList">
-    <w:name w:val="No List"/>
-    <w:uiPriority w:val="99"/>
-    <w:semiHidden/>
-    <w:unhideWhenUsed/>
-  </w:style>
-  <w:style w:type="paragraph" w:customStyle="1" w:styleId="155AD82E580C52439FE7801CFC823EBE">
-    <w:name w:val="155AD82E580C52439FE7801CFC823EBE"/>
-  </w:style>
-  <w:style w:type="paragraph" w:customStyle="1" w:styleId="590513C6D3CF84469E238CC901475319">
-    <w:name w:val="590513C6D3CF84469E238CC901475319"/>
-  </w:style>
-  <w:style w:type="paragraph" w:customStyle="1" w:styleId="C7DEB3C16C60264A946E8CEFF7F0F29B">
-    <w:name w:val="C7DEB3C16C60264A946E8CEFF7F0F29B"/>
-  </w:style>
-  <w:style w:type="paragraph" w:customStyle="1" w:styleId="45DD4718B27ED34FB2A5F76EA7385BBA">
-    <w:name w:val="45DD4718B27ED34FB2A5F76EA7385BBA"/>
-  </w:style>
-  <w:style w:type="paragraph" w:customStyle="1" w:styleId="627717D3203AE54AA0A8208BEA37C916">
-    <w:name w:val="627717D3203AE54AA0A8208BEA37C916"/>
-  </w:style>
-  <w:style w:type="paragraph" w:customStyle="1" w:styleId="49A2C799A8443045B36D0C3C1463C256">
-    <w:name w:val="49A2C799A8443045B36D0C3C1463C256"/>
-  </w:style>
-  <w:style w:type="paragraph" w:customStyle="1" w:styleId="180DBCEDBC2A4C44926B29AE885D1E74">
-    <w:name w:val="180DBCEDBC2A4C44926B29AE885D1E74"/>
-  </w:style>
-  <w:style w:type="paragraph" w:styleId="ListBullet">
-    <w:name w:val="List Bullet"/>
-    <w:basedOn w:val="Normal"/>
-    <w:uiPriority w:val="12"/>
-    <w:qFormat/>
-    <w:pPr>
-      <w:numPr>
-        <w:numId w:val="1"/>
-      </w:numPr>
-      <w:spacing w:after="160" w:line="312" w:lineRule="auto"/>
-    </w:pPr>
-    <w:rPr>
-      <w:rFonts w:eastAsiaTheme="minorHAnsi"/>
-      <w:i/>
-      <w:color w:val="657C9C" w:themeColor="text2" w:themeTint="BF"/>
-      <w:szCs w:val="20"/>
-      <w:lang w:eastAsia="ja-JP"/>
-    </w:rPr>
-  </w:style>
-  <w:style w:type="paragraph" w:customStyle="1" w:styleId="4CF62AEC79D2CF48B703E4A49831DCC4">
-    <w:name w:val="4CF62AEC79D2CF48B703E4A49831DCC4"/>
-  </w:style>
-  <w:style w:type="paragraph" w:customStyle="1" w:styleId="DFAA65BCCA010A4CB858482D540DA055">
-    <w:name w:val="DFAA65BCCA010A4CB858482D540DA055"/>
-  </w:style>
-  <w:style w:type="paragraph" w:customStyle="1" w:styleId="870701E6D23A654FA256FC16B6786105">
-    <w:name w:val="870701E6D23A654FA256FC16B6786105"/>
-  </w:style>
-  <w:style w:type="paragraph" w:customStyle="1" w:styleId="F0AB291AA93810498A36DA2428CE304D">
-    <w:name w:val="F0AB291AA93810498A36DA2428CE304D"/>
-  </w:style>
-  <w:style w:type="paragraph" w:customStyle="1" w:styleId="9D6404F1B299AF47B8E02CC0DD28C2E0">
-    <w:name w:val="9D6404F1B299AF47B8E02CC0DD28C2E0"/>
-  </w:style>
-  <w:style w:type="paragraph" w:customStyle="1" w:styleId="9C0D37828AEB214B9DC5481AC1C4D986">
-    <w:name w:val="9C0D37828AEB214B9DC5481AC1C4D986"/>
-  </w:style>
-  <w:style w:type="paragraph" w:customStyle="1" w:styleId="3DE6FF51FCD2F14CB74982BD2C0D0AC7">
-    <w:name w:val="3DE6FF51FCD2F14CB74982BD2C0D0AC7"/>
-  </w:style>
-  <w:style w:type="paragraph" w:customStyle="1" w:styleId="524E100E62DBE542AD33F53FE616A98A">
-    <w:name w:val="524E100E62DBE542AD33F53FE616A98A"/>
-  </w:style>
-  <w:style w:type="paragraph" w:customStyle="1" w:styleId="86FB8649C506BF4996B3572BB0A237F3">
-    <w:name w:val="86FB8649C506BF4996B3572BB0A237F3"/>
-  </w:style>
-</w:styles>
-</file>
-
-<file path=word/glossary/webSettings.xml><?xml version="1.0" encoding="utf-8"?>
-<w:webSettings xmlns:mc="http://schemas.openxmlformats.org/markup-compatibility/2006" xmlns:r="http://schemas.openxmlformats.org/officeDocument/2006/relationships" xmlns:w="http://schemas.openxmlformats.org/wordprocessingml/2006/main" xmlns:w14="http://schemas.microsoft.com/office/word/2010/wordml" xmlns:w15="http://schemas.microsoft.com/office/word/2012/wordml" mc:Ignorable="w14 w15">
-  <w:allowPNG/>
-  <w:doNotSaveAsSingleFile/>
-  <w:pixelsPerInch w:val="96"/>
-</w:webSettings>
-</file>
-
 <file path=word/theme/theme1.xml><?xml version="1.0" encoding="utf-8"?>
 <a:theme xmlns:a="http://schemas.openxmlformats.org/drawingml/2006/main" name="Office Theme">
   <a:themeElements>

</xml_diff>